<commit_message>
Update Physical computer setup and VMs.docx
</commit_message>
<xml_diff>
--- a/Physical computer setup and VMs.docx
+++ b/Physical computer setup and VMs.docx
@@ -1722,11 +1722,17 @@
     <w:p>
       <w:pPr>
         <w:rPr>
-          <w:sz w:val="28"/>
-        </w:rPr>
-      </w:pPr>
-      <w:r>
-        <w:rPr>
+          <w:b/>
+          <w:bCs/>
+          <w:color w:val="2E74B5" w:themeColor="accent1" w:themeShade="BF"/>
+          <w:sz w:val="28"/>
+        </w:rPr>
+      </w:pPr>
+      <w:r>
+        <w:rPr>
+          <w:b/>
+          <w:bCs/>
+          <w:color w:val="2E74B5" w:themeColor="accent1" w:themeShade="BF"/>
           <w:sz w:val="28"/>
         </w:rPr>
         <w:t>Phone Server: HQPS01</w:t>
@@ -1744,7 +1750,7 @@
           <w:sz w:val="28"/>
         </w:rPr>
         <w:drawing>
-          <wp:anchor distT="0" distB="0" distL="114300" distR="114300" simplePos="0" relativeHeight="251666432" behindDoc="0" locked="0" layoutInCell="1" allowOverlap="1" wp14:anchorId="349DFDA0" wp14:editId="2C17AAD5">
+          <wp:anchor distT="0" distB="0" distL="114300" distR="114300" simplePos="0" relativeHeight="251666432" behindDoc="0" locked="0" layoutInCell="1" allowOverlap="1" wp14:anchorId="349DFDA0" wp14:editId="6DD75945">
             <wp:simplePos x="0" y="0"/>
             <wp:positionH relativeFrom="margin">
               <wp:align>right</wp:align>
@@ -1934,6 +1940,1411 @@
     </w:p>
     <w:p>
       <w:pPr>
+        <w:rPr>
+          <w:sz w:val="28"/>
+        </w:rPr>
+      </w:pPr>
+    </w:p>
+    <w:p>
+      <w:pPr>
+        <w:rPr>
+          <w:b/>
+          <w:bCs/>
+          <w:color w:val="2E74B5" w:themeColor="accent1" w:themeShade="BF"/>
+          <w:sz w:val="28"/>
+        </w:rPr>
+      </w:pPr>
+      <w:r>
+        <w:rPr>
+          <w:b/>
+          <w:bCs/>
+          <w:color w:val="2E74B5" w:themeColor="accent1" w:themeShade="BF"/>
+          <w:sz w:val="28"/>
+        </w:rPr>
+        <w:t>WorkStation: HQ-WS01</w:t>
+      </w:r>
+    </w:p>
+    <w:p>
+      <w:pPr>
+        <w:rPr>
+          <w:sz w:val="28"/>
+        </w:rPr>
+      </w:pPr>
+      <w:r>
+        <w:rPr>
+          <w:noProof/>
+          <w:sz w:val="28"/>
+        </w:rPr>
+        <w:drawing>
+          <wp:anchor distT="0" distB="0" distL="114300" distR="114300" simplePos="0" relativeHeight="251667456" behindDoc="0" locked="0" layoutInCell="1" allowOverlap="1" wp14:anchorId="4C55BB57" wp14:editId="7BF3D7D8">
+            <wp:simplePos x="0" y="0"/>
+            <wp:positionH relativeFrom="margin">
+              <wp:align>right</wp:align>
+            </wp:positionH>
+            <wp:positionV relativeFrom="paragraph">
+              <wp:posOffset>4389</wp:posOffset>
+            </wp:positionV>
+            <wp:extent cx="1590040" cy="1431290"/>
+            <wp:effectExtent l="0" t="0" r="0" b="0"/>
+            <wp:wrapSquare wrapText="bothSides"/>
+            <wp:docPr id="16" name="Picture 16"/>
+            <wp:cNvGraphicFramePr>
+              <a:graphicFrameLocks xmlns:a="http://schemas.openxmlformats.org/drawingml/2006/main" noChangeAspect="1"/>
+            </wp:cNvGraphicFramePr>
+            <a:graphic xmlns:a="http://schemas.openxmlformats.org/drawingml/2006/main">
+              <a:graphicData uri="http://schemas.openxmlformats.org/drawingml/2006/picture">
+                <pic:pic xmlns:pic="http://schemas.openxmlformats.org/drawingml/2006/picture">
+                  <pic:nvPicPr>
+                    <pic:cNvPr id="0" name="Picture 1"/>
+                    <pic:cNvPicPr>
+                      <a:picLocks noChangeAspect="1" noChangeArrowheads="1"/>
+                    </pic:cNvPicPr>
+                  </pic:nvPicPr>
+                  <pic:blipFill>
+                    <a:blip r:embed="rId12">
+                      <a:extLst>
+                        <a:ext uri="{28A0092B-C50C-407E-A947-70E740481C1C}">
+                          <a14:useLocalDpi xmlns:a14="http://schemas.microsoft.com/office/drawing/2010/main" val="0"/>
+                        </a:ext>
+                      </a:extLst>
+                    </a:blip>
+                    <a:srcRect/>
+                    <a:stretch>
+                      <a:fillRect/>
+                    </a:stretch>
+                  </pic:blipFill>
+                  <pic:spPr bwMode="auto">
+                    <a:xfrm>
+                      <a:off x="0" y="0"/>
+                      <a:ext cx="1590040" cy="1431290"/>
+                    </a:xfrm>
+                    <a:prstGeom prst="rect">
+                      <a:avLst/>
+                    </a:prstGeom>
+                    <a:noFill/>
+                    <a:ln>
+                      <a:noFill/>
+                    </a:ln>
+                  </pic:spPr>
+                </pic:pic>
+              </a:graphicData>
+            </a:graphic>
+          </wp:anchor>
+        </w:drawing>
+      </w:r>
+      <w:r>
+        <w:rPr>
+          <w:sz w:val="28"/>
+        </w:rPr>
+        <w:t>Uses:</w:t>
+      </w:r>
+      <w:r>
+        <w:rPr>
+          <w:sz w:val="28"/>
+        </w:rPr>
+        <w:tab/>
+      </w:r>
+      <w:r>
+        <w:rPr>
+          <w:sz w:val="28"/>
+        </w:rPr>
+        <w:tab/>
+      </w:r>
+      <w:r>
+        <w:rPr>
+          <w:sz w:val="28"/>
+        </w:rPr>
+        <w:t>Windows 10</w:t>
+      </w:r>
+    </w:p>
+    <w:p>
+      <w:pPr>
+        <w:rPr>
+          <w:sz w:val="28"/>
+        </w:rPr>
+      </w:pPr>
+      <w:r>
+        <w:rPr>
+          <w:sz w:val="28"/>
+        </w:rPr>
+        <w:t>Roles:</w:t>
+      </w:r>
+      <w:r>
+        <w:rPr>
+          <w:sz w:val="28"/>
+        </w:rPr>
+        <w:tab/>
+      </w:r>
+      <w:r>
+        <w:rPr>
+          <w:sz w:val="28"/>
+        </w:rPr>
+        <w:tab/>
+      </w:r>
+      <w:r>
+        <w:rPr>
+          <w:sz w:val="28"/>
+        </w:rPr>
+        <w:t>N/A</w:t>
+      </w:r>
+    </w:p>
+    <w:p>
+      <w:pPr>
+        <w:rPr>
+          <w:sz w:val="28"/>
+        </w:rPr>
+      </w:pPr>
+      <w:r>
+        <w:rPr>
+          <w:sz w:val="28"/>
+        </w:rPr>
+        <w:t>Location</w:t>
+      </w:r>
+      <w:r>
+        <w:rPr>
+          <w:sz w:val="28"/>
+        </w:rPr>
+        <w:tab/>
+        <w:t>326-00</w:t>
+      </w:r>
+      <w:r>
+        <w:rPr>
+          <w:sz w:val="28"/>
+        </w:rPr>
+        <w:t>8</w:t>
+      </w:r>
+      <w:r>
+        <w:rPr>
+          <w:sz w:val="28"/>
+        </w:rPr>
+        <w:t xml:space="preserve"> POD </w:t>
+      </w:r>
+      <w:r>
+        <w:rPr>
+          <w:sz w:val="28"/>
+        </w:rPr>
+        <w:t>2</w:t>
+      </w:r>
+    </w:p>
+    <w:p>
+      <w:pPr>
+        <w:rPr>
+          <w:sz w:val="28"/>
+        </w:rPr>
+      </w:pPr>
+      <w:r>
+        <w:rPr>
+          <w:sz w:val="28"/>
+        </w:rPr>
+        <w:t>Switch:</w:t>
+      </w:r>
+      <w:r>
+        <w:rPr>
+          <w:sz w:val="28"/>
+        </w:rPr>
+        <w:tab/>
+        <w:t>External</w:t>
+      </w:r>
+    </w:p>
+    <w:p>
+      <w:pPr>
+        <w:rPr>
+          <w:sz w:val="28"/>
+        </w:rPr>
+      </w:pPr>
+      <w:r>
+        <w:rPr>
+          <w:sz w:val="28"/>
+        </w:rPr>
+        <w:t>Ipv4:</w:t>
+      </w:r>
+      <w:r>
+        <w:rPr>
+          <w:sz w:val="28"/>
+        </w:rPr>
+        <w:tab/>
+      </w:r>
+      <w:r>
+        <w:rPr>
+          <w:sz w:val="28"/>
+        </w:rPr>
+        <w:tab/>
+      </w:r>
+      <w:r>
+        <w:rPr>
+          <w:sz w:val="28"/>
+        </w:rPr>
+        <w:t>DHCP</w:t>
+      </w:r>
+    </w:p>
+    <w:p>
+      <w:pPr>
+        <w:pBdr>
+          <w:bottom w:val="single" w:sz="6" w:space="1" w:color="auto"/>
+        </w:pBdr>
+        <w:rPr>
+          <w:sz w:val="28"/>
+        </w:rPr>
+      </w:pPr>
+    </w:p>
+    <w:p>
+      <w:pPr>
+        <w:rPr>
+          <w:b/>
+          <w:bCs/>
+          <w:color w:val="2E74B5" w:themeColor="accent1" w:themeShade="BF"/>
+          <w:sz w:val="28"/>
+        </w:rPr>
+      </w:pPr>
+    </w:p>
+    <w:p>
+      <w:pPr>
+        <w:rPr>
+          <w:b/>
+          <w:bCs/>
+          <w:color w:val="2E74B5" w:themeColor="accent1" w:themeShade="BF"/>
+          <w:sz w:val="28"/>
+        </w:rPr>
+      </w:pPr>
+    </w:p>
+    <w:p>
+      <w:pPr>
+        <w:rPr>
+          <w:b/>
+          <w:bCs/>
+          <w:color w:val="2E74B5" w:themeColor="accent1" w:themeShade="BF"/>
+          <w:sz w:val="28"/>
+        </w:rPr>
+      </w:pPr>
+      <w:r>
+        <w:rPr>
+          <w:b/>
+          <w:bCs/>
+          <w:color w:val="2E74B5" w:themeColor="accent1" w:themeShade="BF"/>
+          <w:sz w:val="28"/>
+        </w:rPr>
+        <w:lastRenderedPageBreak/>
+        <w:t>WorkStation: HQ-WS0</w:t>
+      </w:r>
+      <w:r>
+        <w:rPr>
+          <w:b/>
+          <w:bCs/>
+          <w:color w:val="2E74B5" w:themeColor="accent1" w:themeShade="BF"/>
+          <w:sz w:val="28"/>
+        </w:rPr>
+        <w:t>2</w:t>
+      </w:r>
+    </w:p>
+    <w:p>
+      <w:pPr>
+        <w:rPr>
+          <w:sz w:val="28"/>
+        </w:rPr>
+      </w:pPr>
+      <w:r>
+        <w:rPr>
+          <w:noProof/>
+          <w:sz w:val="28"/>
+        </w:rPr>
+        <w:drawing>
+          <wp:anchor distT="0" distB="0" distL="114300" distR="114300" simplePos="0" relativeHeight="251668480" behindDoc="0" locked="0" layoutInCell="1" allowOverlap="1" wp14:anchorId="3C3F2A82" wp14:editId="38D699D7">
+            <wp:simplePos x="0" y="0"/>
+            <wp:positionH relativeFrom="margin">
+              <wp:posOffset>4383322</wp:posOffset>
+            </wp:positionH>
+            <wp:positionV relativeFrom="paragraph">
+              <wp:posOffset>5715</wp:posOffset>
+            </wp:positionV>
+            <wp:extent cx="1693545" cy="1542415"/>
+            <wp:effectExtent l="0" t="0" r="1905" b="635"/>
+            <wp:wrapSquare wrapText="bothSides"/>
+            <wp:docPr id="17" name="Picture 17"/>
+            <wp:cNvGraphicFramePr>
+              <a:graphicFrameLocks xmlns:a="http://schemas.openxmlformats.org/drawingml/2006/main" noChangeAspect="1"/>
+            </wp:cNvGraphicFramePr>
+            <a:graphic xmlns:a="http://schemas.openxmlformats.org/drawingml/2006/main">
+              <a:graphicData uri="http://schemas.openxmlformats.org/drawingml/2006/picture">
+                <pic:pic xmlns:pic="http://schemas.openxmlformats.org/drawingml/2006/picture">
+                  <pic:nvPicPr>
+                    <pic:cNvPr id="0" name="Picture 2"/>
+                    <pic:cNvPicPr>
+                      <a:picLocks noChangeAspect="1" noChangeArrowheads="1"/>
+                    </pic:cNvPicPr>
+                  </pic:nvPicPr>
+                  <pic:blipFill>
+                    <a:blip r:embed="rId13">
+                      <a:extLst>
+                        <a:ext uri="{28A0092B-C50C-407E-A947-70E740481C1C}">
+                          <a14:useLocalDpi xmlns:a14="http://schemas.microsoft.com/office/drawing/2010/main" val="0"/>
+                        </a:ext>
+                      </a:extLst>
+                    </a:blip>
+                    <a:srcRect/>
+                    <a:stretch>
+                      <a:fillRect/>
+                    </a:stretch>
+                  </pic:blipFill>
+                  <pic:spPr bwMode="auto">
+                    <a:xfrm>
+                      <a:off x="0" y="0"/>
+                      <a:ext cx="1693545" cy="1542415"/>
+                    </a:xfrm>
+                    <a:prstGeom prst="rect">
+                      <a:avLst/>
+                    </a:prstGeom>
+                    <a:noFill/>
+                    <a:ln>
+                      <a:noFill/>
+                    </a:ln>
+                  </pic:spPr>
+                </pic:pic>
+              </a:graphicData>
+            </a:graphic>
+          </wp:anchor>
+        </w:drawing>
+      </w:r>
+      <w:r>
+        <w:rPr>
+          <w:sz w:val="28"/>
+        </w:rPr>
+        <w:t>Uses:</w:t>
+      </w:r>
+      <w:r>
+        <w:rPr>
+          <w:sz w:val="28"/>
+        </w:rPr>
+        <w:tab/>
+      </w:r>
+      <w:r>
+        <w:rPr>
+          <w:sz w:val="28"/>
+        </w:rPr>
+        <w:tab/>
+        <w:t>Windows 10</w:t>
+      </w:r>
+    </w:p>
+    <w:p>
+      <w:pPr>
+        <w:rPr>
+          <w:sz w:val="28"/>
+        </w:rPr>
+      </w:pPr>
+      <w:r>
+        <w:rPr>
+          <w:sz w:val="28"/>
+        </w:rPr>
+        <w:t>Roles:</w:t>
+      </w:r>
+      <w:r>
+        <w:rPr>
+          <w:sz w:val="28"/>
+        </w:rPr>
+        <w:tab/>
+      </w:r>
+      <w:r>
+        <w:rPr>
+          <w:sz w:val="28"/>
+        </w:rPr>
+        <w:tab/>
+        <w:t>N/A</w:t>
+      </w:r>
+    </w:p>
+    <w:p>
+      <w:pPr>
+        <w:rPr>
+          <w:sz w:val="28"/>
+        </w:rPr>
+      </w:pPr>
+      <w:r>
+        <w:rPr>
+          <w:sz w:val="28"/>
+        </w:rPr>
+        <w:t>Location</w:t>
+      </w:r>
+      <w:r>
+        <w:rPr>
+          <w:sz w:val="28"/>
+        </w:rPr>
+        <w:tab/>
+        <w:t>326-008 POD 2</w:t>
+      </w:r>
+    </w:p>
+    <w:p>
+      <w:pPr>
+        <w:rPr>
+          <w:sz w:val="28"/>
+        </w:rPr>
+      </w:pPr>
+      <w:r>
+        <w:rPr>
+          <w:sz w:val="28"/>
+        </w:rPr>
+        <w:t>Switch:</w:t>
+      </w:r>
+      <w:r>
+        <w:rPr>
+          <w:sz w:val="28"/>
+        </w:rPr>
+        <w:tab/>
+        <w:t>External</w:t>
+      </w:r>
+    </w:p>
+    <w:p>
+      <w:pPr>
+        <w:rPr>
+          <w:sz w:val="28"/>
+        </w:rPr>
+      </w:pPr>
+      <w:r>
+        <w:rPr>
+          <w:sz w:val="28"/>
+        </w:rPr>
+        <w:t>Ipv4:</w:t>
+      </w:r>
+      <w:r>
+        <w:rPr>
+          <w:sz w:val="28"/>
+        </w:rPr>
+        <w:tab/>
+      </w:r>
+      <w:r>
+        <w:rPr>
+          <w:sz w:val="28"/>
+        </w:rPr>
+        <w:tab/>
+        <w:t>DHCP</w:t>
+      </w:r>
+    </w:p>
+    <w:p>
+      <w:pPr>
+        <w:pBdr>
+          <w:bottom w:val="single" w:sz="6" w:space="1" w:color="auto"/>
+        </w:pBdr>
+        <w:rPr>
+          <w:sz w:val="28"/>
+        </w:rPr>
+      </w:pPr>
+    </w:p>
+    <w:p>
+      <w:pPr>
+        <w:rPr>
+          <w:b/>
+          <w:bCs/>
+          <w:color w:val="2E74B5" w:themeColor="accent1" w:themeShade="BF"/>
+          <w:sz w:val="28"/>
+        </w:rPr>
+      </w:pPr>
+      <w:r>
+        <w:rPr>
+          <w:b/>
+          <w:bCs/>
+          <w:color w:val="2E74B5" w:themeColor="accent1" w:themeShade="BF"/>
+          <w:sz w:val="28"/>
+        </w:rPr>
+        <w:t>WorkStation: HQ-WS0</w:t>
+      </w:r>
+      <w:r>
+        <w:rPr>
+          <w:b/>
+          <w:bCs/>
+          <w:color w:val="2E74B5" w:themeColor="accent1" w:themeShade="BF"/>
+          <w:sz w:val="28"/>
+        </w:rPr>
+        <w:t>3</w:t>
+      </w:r>
+    </w:p>
+    <w:p>
+      <w:pPr>
+        <w:rPr>
+          <w:sz w:val="28"/>
+        </w:rPr>
+      </w:pPr>
+      <w:r>
+        <w:rPr>
+          <w:noProof/>
+          <w:sz w:val="28"/>
+        </w:rPr>
+        <w:drawing>
+          <wp:anchor distT="0" distB="0" distL="114300" distR="114300" simplePos="0" relativeHeight="251669504" behindDoc="0" locked="0" layoutInCell="1" allowOverlap="1" wp14:anchorId="038AFA9F" wp14:editId="0E251CE2">
+            <wp:simplePos x="0" y="0"/>
+            <wp:positionH relativeFrom="margin">
+              <wp:align>right</wp:align>
+            </wp:positionH>
+            <wp:positionV relativeFrom="paragraph">
+              <wp:posOffset>10380</wp:posOffset>
+            </wp:positionV>
+            <wp:extent cx="1582420" cy="1454785"/>
+            <wp:effectExtent l="0" t="0" r="0" b="0"/>
+            <wp:wrapSquare wrapText="bothSides"/>
+            <wp:docPr id="18" name="Picture 18"/>
+            <wp:cNvGraphicFramePr>
+              <a:graphicFrameLocks xmlns:a="http://schemas.openxmlformats.org/drawingml/2006/main" noChangeAspect="1"/>
+            </wp:cNvGraphicFramePr>
+            <a:graphic xmlns:a="http://schemas.openxmlformats.org/drawingml/2006/main">
+              <a:graphicData uri="http://schemas.openxmlformats.org/drawingml/2006/picture">
+                <pic:pic xmlns:pic="http://schemas.openxmlformats.org/drawingml/2006/picture">
+                  <pic:nvPicPr>
+                    <pic:cNvPr id="0" name="Picture 3"/>
+                    <pic:cNvPicPr>
+                      <a:picLocks noChangeAspect="1" noChangeArrowheads="1"/>
+                    </pic:cNvPicPr>
+                  </pic:nvPicPr>
+                  <pic:blipFill>
+                    <a:blip r:embed="rId14">
+                      <a:extLst>
+                        <a:ext uri="{28A0092B-C50C-407E-A947-70E740481C1C}">
+                          <a14:useLocalDpi xmlns:a14="http://schemas.microsoft.com/office/drawing/2010/main" val="0"/>
+                        </a:ext>
+                      </a:extLst>
+                    </a:blip>
+                    <a:srcRect/>
+                    <a:stretch>
+                      <a:fillRect/>
+                    </a:stretch>
+                  </pic:blipFill>
+                  <pic:spPr bwMode="auto">
+                    <a:xfrm>
+                      <a:off x="0" y="0"/>
+                      <a:ext cx="1582420" cy="1454785"/>
+                    </a:xfrm>
+                    <a:prstGeom prst="rect">
+                      <a:avLst/>
+                    </a:prstGeom>
+                    <a:noFill/>
+                    <a:ln>
+                      <a:noFill/>
+                    </a:ln>
+                  </pic:spPr>
+                </pic:pic>
+              </a:graphicData>
+            </a:graphic>
+          </wp:anchor>
+        </w:drawing>
+      </w:r>
+      <w:r>
+        <w:rPr>
+          <w:sz w:val="28"/>
+        </w:rPr>
+        <w:t>Uses:</w:t>
+      </w:r>
+      <w:r>
+        <w:rPr>
+          <w:sz w:val="28"/>
+        </w:rPr>
+        <w:tab/>
+      </w:r>
+      <w:r>
+        <w:rPr>
+          <w:sz w:val="28"/>
+        </w:rPr>
+        <w:tab/>
+        <w:t>Windows 10</w:t>
+      </w:r>
+    </w:p>
+    <w:p>
+      <w:pPr>
+        <w:rPr>
+          <w:sz w:val="28"/>
+        </w:rPr>
+      </w:pPr>
+      <w:r>
+        <w:rPr>
+          <w:sz w:val="28"/>
+        </w:rPr>
+        <w:t>Roles:</w:t>
+      </w:r>
+      <w:r>
+        <w:rPr>
+          <w:sz w:val="28"/>
+        </w:rPr>
+        <w:tab/>
+      </w:r>
+      <w:r>
+        <w:rPr>
+          <w:sz w:val="28"/>
+        </w:rPr>
+        <w:tab/>
+        <w:t>N/A</w:t>
+      </w:r>
+    </w:p>
+    <w:p>
+      <w:pPr>
+        <w:rPr>
+          <w:sz w:val="28"/>
+        </w:rPr>
+      </w:pPr>
+      <w:r>
+        <w:rPr>
+          <w:sz w:val="28"/>
+        </w:rPr>
+        <w:t>Location</w:t>
+      </w:r>
+      <w:r>
+        <w:rPr>
+          <w:sz w:val="28"/>
+        </w:rPr>
+        <w:tab/>
+        <w:t>326-00</w:t>
+      </w:r>
+      <w:r>
+        <w:rPr>
+          <w:sz w:val="28"/>
+        </w:rPr>
+        <w:t>7</w:t>
+      </w:r>
+      <w:r>
+        <w:rPr>
+          <w:sz w:val="28"/>
+        </w:rPr>
+        <w:t xml:space="preserve"> POD 2</w:t>
+      </w:r>
+    </w:p>
+    <w:p>
+      <w:pPr>
+        <w:rPr>
+          <w:sz w:val="28"/>
+        </w:rPr>
+      </w:pPr>
+      <w:r>
+        <w:rPr>
+          <w:sz w:val="28"/>
+        </w:rPr>
+        <w:t>Switch:</w:t>
+      </w:r>
+      <w:r>
+        <w:rPr>
+          <w:sz w:val="28"/>
+        </w:rPr>
+        <w:tab/>
+        <w:t>External</w:t>
+      </w:r>
+    </w:p>
+    <w:p>
+      <w:pPr>
+        <w:rPr>
+          <w:sz w:val="28"/>
+        </w:rPr>
+      </w:pPr>
+      <w:r>
+        <w:rPr>
+          <w:sz w:val="28"/>
+        </w:rPr>
+        <w:t>Ipv4:</w:t>
+      </w:r>
+      <w:r>
+        <w:rPr>
+          <w:sz w:val="28"/>
+        </w:rPr>
+        <w:tab/>
+      </w:r>
+      <w:r>
+        <w:rPr>
+          <w:sz w:val="28"/>
+        </w:rPr>
+        <w:tab/>
+        <w:t>DHCP</w:t>
+      </w:r>
+    </w:p>
+    <w:p>
+      <w:pPr>
+        <w:pBdr>
+          <w:bottom w:val="single" w:sz="6" w:space="1" w:color="auto"/>
+        </w:pBdr>
+        <w:rPr>
+          <w:sz w:val="28"/>
+        </w:rPr>
+      </w:pPr>
+    </w:p>
+    <w:p>
+      <w:pPr>
+        <w:rPr>
+          <w:b/>
+          <w:bCs/>
+          <w:color w:val="2E74B5" w:themeColor="accent1" w:themeShade="BF"/>
+          <w:sz w:val="28"/>
+        </w:rPr>
+      </w:pPr>
+      <w:r>
+        <w:rPr>
+          <w:b/>
+          <w:bCs/>
+          <w:color w:val="2E74B5" w:themeColor="accent1" w:themeShade="BF"/>
+          <w:sz w:val="28"/>
+        </w:rPr>
+        <w:t>WorkStation: HQ-WS0</w:t>
+      </w:r>
+      <w:r>
+        <w:rPr>
+          <w:b/>
+          <w:bCs/>
+          <w:color w:val="2E74B5" w:themeColor="accent1" w:themeShade="BF"/>
+          <w:sz w:val="28"/>
+        </w:rPr>
+        <w:t>4</w:t>
+      </w:r>
+    </w:p>
+    <w:p>
+      <w:pPr>
+        <w:rPr>
+          <w:sz w:val="28"/>
+        </w:rPr>
+      </w:pPr>
+      <w:r>
+        <w:rPr>
+          <w:noProof/>
+          <w:sz w:val="28"/>
+        </w:rPr>
+        <w:drawing>
+          <wp:anchor distT="0" distB="0" distL="114300" distR="114300" simplePos="0" relativeHeight="251670528" behindDoc="0" locked="0" layoutInCell="1" allowOverlap="1" wp14:anchorId="574984E7" wp14:editId="6E7D059F">
+            <wp:simplePos x="0" y="0"/>
+            <wp:positionH relativeFrom="margin">
+              <wp:align>right</wp:align>
+            </wp:positionH>
+            <wp:positionV relativeFrom="paragraph">
+              <wp:posOffset>6571</wp:posOffset>
+            </wp:positionV>
+            <wp:extent cx="1605915" cy="1478915"/>
+            <wp:effectExtent l="0" t="0" r="0" b="6985"/>
+            <wp:wrapSquare wrapText="bothSides"/>
+            <wp:docPr id="19" name="Picture 19"/>
+            <wp:cNvGraphicFramePr>
+              <a:graphicFrameLocks xmlns:a="http://schemas.openxmlformats.org/drawingml/2006/main" noChangeAspect="1"/>
+            </wp:cNvGraphicFramePr>
+            <a:graphic xmlns:a="http://schemas.openxmlformats.org/drawingml/2006/main">
+              <a:graphicData uri="http://schemas.openxmlformats.org/drawingml/2006/picture">
+                <pic:pic xmlns:pic="http://schemas.openxmlformats.org/drawingml/2006/picture">
+                  <pic:nvPicPr>
+                    <pic:cNvPr id="0" name="Picture 4"/>
+                    <pic:cNvPicPr>
+                      <a:picLocks noChangeAspect="1" noChangeArrowheads="1"/>
+                    </pic:cNvPicPr>
+                  </pic:nvPicPr>
+                  <pic:blipFill>
+                    <a:blip r:embed="rId15">
+                      <a:extLst>
+                        <a:ext uri="{28A0092B-C50C-407E-A947-70E740481C1C}">
+                          <a14:useLocalDpi xmlns:a14="http://schemas.microsoft.com/office/drawing/2010/main" val="0"/>
+                        </a:ext>
+                      </a:extLst>
+                    </a:blip>
+                    <a:srcRect/>
+                    <a:stretch>
+                      <a:fillRect/>
+                    </a:stretch>
+                  </pic:blipFill>
+                  <pic:spPr bwMode="auto">
+                    <a:xfrm>
+                      <a:off x="0" y="0"/>
+                      <a:ext cx="1605915" cy="1478915"/>
+                    </a:xfrm>
+                    <a:prstGeom prst="rect">
+                      <a:avLst/>
+                    </a:prstGeom>
+                    <a:noFill/>
+                    <a:ln>
+                      <a:noFill/>
+                    </a:ln>
+                  </pic:spPr>
+                </pic:pic>
+              </a:graphicData>
+            </a:graphic>
+          </wp:anchor>
+        </w:drawing>
+      </w:r>
+      <w:r>
+        <w:rPr>
+          <w:sz w:val="28"/>
+        </w:rPr>
+        <w:t>Uses:</w:t>
+      </w:r>
+      <w:r>
+        <w:rPr>
+          <w:sz w:val="28"/>
+        </w:rPr>
+        <w:tab/>
+      </w:r>
+      <w:r>
+        <w:rPr>
+          <w:sz w:val="28"/>
+        </w:rPr>
+        <w:tab/>
+        <w:t>Windows 10</w:t>
+      </w:r>
+    </w:p>
+    <w:p>
+      <w:pPr>
+        <w:rPr>
+          <w:sz w:val="28"/>
+        </w:rPr>
+      </w:pPr>
+      <w:r>
+        <w:rPr>
+          <w:sz w:val="28"/>
+        </w:rPr>
+        <w:t>Roles:</w:t>
+      </w:r>
+      <w:r>
+        <w:rPr>
+          <w:sz w:val="28"/>
+        </w:rPr>
+        <w:tab/>
+      </w:r>
+      <w:r>
+        <w:rPr>
+          <w:sz w:val="28"/>
+        </w:rPr>
+        <w:tab/>
+        <w:t>N/A</w:t>
+      </w:r>
+    </w:p>
+    <w:p>
+      <w:pPr>
+        <w:rPr>
+          <w:sz w:val="28"/>
+        </w:rPr>
+      </w:pPr>
+      <w:r>
+        <w:rPr>
+          <w:sz w:val="28"/>
+        </w:rPr>
+        <w:t>Location</w:t>
+      </w:r>
+      <w:r>
+        <w:rPr>
+          <w:sz w:val="28"/>
+        </w:rPr>
+        <w:tab/>
+        <w:t>326-007 POD 2</w:t>
+      </w:r>
+    </w:p>
+    <w:p>
+      <w:pPr>
+        <w:rPr>
+          <w:sz w:val="28"/>
+        </w:rPr>
+      </w:pPr>
+      <w:r>
+        <w:rPr>
+          <w:sz w:val="28"/>
+        </w:rPr>
+        <w:t>Switch:</w:t>
+      </w:r>
+      <w:r>
+        <w:rPr>
+          <w:sz w:val="28"/>
+        </w:rPr>
+        <w:tab/>
+        <w:t>External</w:t>
+      </w:r>
+    </w:p>
+    <w:p>
+      <w:pPr>
+        <w:rPr>
+          <w:sz w:val="28"/>
+        </w:rPr>
+      </w:pPr>
+      <w:r>
+        <w:rPr>
+          <w:sz w:val="28"/>
+        </w:rPr>
+        <w:t>Ipv4:</w:t>
+      </w:r>
+      <w:r>
+        <w:rPr>
+          <w:sz w:val="28"/>
+        </w:rPr>
+        <w:tab/>
+      </w:r>
+      <w:r>
+        <w:rPr>
+          <w:sz w:val="28"/>
+        </w:rPr>
+        <w:tab/>
+        <w:t>DHCP</w:t>
+      </w:r>
+    </w:p>
+    <w:p>
+      <w:pPr>
+        <w:pBdr>
+          <w:bottom w:val="single" w:sz="6" w:space="1" w:color="auto"/>
+        </w:pBdr>
+        <w:rPr>
+          <w:sz w:val="28"/>
+        </w:rPr>
+      </w:pPr>
+    </w:p>
+    <w:p>
+      <w:pPr>
+        <w:rPr>
+          <w:b/>
+          <w:bCs/>
+          <w:color w:val="2E74B5" w:themeColor="accent1" w:themeShade="BF"/>
+          <w:sz w:val="28"/>
+        </w:rPr>
+      </w:pPr>
+    </w:p>
+    <w:p>
+      <w:pPr>
+        <w:rPr>
+          <w:b/>
+          <w:bCs/>
+          <w:color w:val="2E74B5" w:themeColor="accent1" w:themeShade="BF"/>
+          <w:sz w:val="28"/>
+        </w:rPr>
+      </w:pPr>
+    </w:p>
+    <w:p>
+      <w:pPr>
+        <w:rPr>
+          <w:b/>
+          <w:bCs/>
+          <w:color w:val="2E74B5" w:themeColor="accent1" w:themeShade="BF"/>
+          <w:sz w:val="28"/>
+        </w:rPr>
+      </w:pPr>
+    </w:p>
+    <w:p>
+      <w:pPr>
+        <w:rPr>
+          <w:b/>
+          <w:bCs/>
+          <w:color w:val="2E74B5" w:themeColor="accent1" w:themeShade="BF"/>
+          <w:sz w:val="28"/>
+        </w:rPr>
+      </w:pPr>
+      <w:r>
+        <w:rPr>
+          <w:b/>
+          <w:bCs/>
+          <w:color w:val="2E74B5" w:themeColor="accent1" w:themeShade="BF"/>
+          <w:sz w:val="28"/>
+        </w:rPr>
+        <w:lastRenderedPageBreak/>
+        <w:t>Voting Station: VS-vs01</w:t>
+      </w:r>
+    </w:p>
+    <w:p>
+      <w:pPr>
+        <w:rPr>
+          <w:sz w:val="28"/>
+        </w:rPr>
+      </w:pPr>
+      <w:r>
+        <w:rPr>
+          <w:noProof/>
+          <w:sz w:val="28"/>
+        </w:rPr>
+        <w:drawing>
+          <wp:anchor distT="0" distB="0" distL="114300" distR="114300" simplePos="0" relativeHeight="251673600" behindDoc="0" locked="0" layoutInCell="1" allowOverlap="1" wp14:anchorId="441C302B" wp14:editId="7377569B">
+            <wp:simplePos x="0" y="0"/>
+            <wp:positionH relativeFrom="margin">
+              <wp:align>right</wp:align>
+            </wp:positionH>
+            <wp:positionV relativeFrom="paragraph">
+              <wp:posOffset>5936</wp:posOffset>
+            </wp:positionV>
+            <wp:extent cx="1590040" cy="1431290"/>
+            <wp:effectExtent l="0" t="0" r="0" b="0"/>
+            <wp:wrapSquare wrapText="bothSides"/>
+            <wp:docPr id="22" name="Picture 22"/>
+            <wp:cNvGraphicFramePr>
+              <a:graphicFrameLocks xmlns:a="http://schemas.openxmlformats.org/drawingml/2006/main" noChangeAspect="1"/>
+            </wp:cNvGraphicFramePr>
+            <a:graphic xmlns:a="http://schemas.openxmlformats.org/drawingml/2006/main">
+              <a:graphicData uri="http://schemas.openxmlformats.org/drawingml/2006/picture">
+                <pic:pic xmlns:pic="http://schemas.openxmlformats.org/drawingml/2006/picture">
+                  <pic:nvPicPr>
+                    <pic:cNvPr id="0" name="Picture 7"/>
+                    <pic:cNvPicPr>
+                      <a:picLocks noChangeAspect="1" noChangeArrowheads="1"/>
+                    </pic:cNvPicPr>
+                  </pic:nvPicPr>
+                  <pic:blipFill>
+                    <a:blip r:embed="rId16">
+                      <a:extLst>
+                        <a:ext uri="{28A0092B-C50C-407E-A947-70E740481C1C}">
+                          <a14:useLocalDpi xmlns:a14="http://schemas.microsoft.com/office/drawing/2010/main" val="0"/>
+                        </a:ext>
+                      </a:extLst>
+                    </a:blip>
+                    <a:srcRect/>
+                    <a:stretch>
+                      <a:fillRect/>
+                    </a:stretch>
+                  </pic:blipFill>
+                  <pic:spPr bwMode="auto">
+                    <a:xfrm>
+                      <a:off x="0" y="0"/>
+                      <a:ext cx="1590040" cy="1431290"/>
+                    </a:xfrm>
+                    <a:prstGeom prst="rect">
+                      <a:avLst/>
+                    </a:prstGeom>
+                    <a:noFill/>
+                    <a:ln>
+                      <a:noFill/>
+                    </a:ln>
+                  </pic:spPr>
+                </pic:pic>
+              </a:graphicData>
+            </a:graphic>
+          </wp:anchor>
+        </w:drawing>
+      </w:r>
+      <w:r>
+        <w:rPr>
+          <w:sz w:val="28"/>
+        </w:rPr>
+        <w:t>Uses:</w:t>
+      </w:r>
+      <w:r>
+        <w:rPr>
+          <w:sz w:val="28"/>
+        </w:rPr>
+        <w:tab/>
+      </w:r>
+      <w:r>
+        <w:rPr>
+          <w:sz w:val="28"/>
+        </w:rPr>
+        <w:tab/>
+        <w:t>Windows 10</w:t>
+      </w:r>
+    </w:p>
+    <w:p>
+      <w:pPr>
+        <w:rPr>
+          <w:sz w:val="28"/>
+        </w:rPr>
+      </w:pPr>
+      <w:r>
+        <w:rPr>
+          <w:sz w:val="28"/>
+        </w:rPr>
+        <w:t>Roles:</w:t>
+      </w:r>
+      <w:r>
+        <w:rPr>
+          <w:sz w:val="28"/>
+        </w:rPr>
+        <w:tab/>
+      </w:r>
+      <w:r>
+        <w:rPr>
+          <w:sz w:val="28"/>
+        </w:rPr>
+        <w:tab/>
+        <w:t>N/A</w:t>
+      </w:r>
+    </w:p>
+    <w:p>
+      <w:pPr>
+        <w:rPr>
+          <w:sz w:val="28"/>
+        </w:rPr>
+      </w:pPr>
+      <w:r>
+        <w:rPr>
+          <w:sz w:val="28"/>
+        </w:rPr>
+        <w:t>Location</w:t>
+      </w:r>
+      <w:r>
+        <w:rPr>
+          <w:sz w:val="28"/>
+        </w:rPr>
+        <w:tab/>
+        <w:t>326-00</w:t>
+      </w:r>
+      <w:r>
+        <w:rPr>
+          <w:sz w:val="28"/>
+        </w:rPr>
+        <w:t>5</w:t>
+      </w:r>
+      <w:r>
+        <w:rPr>
+          <w:sz w:val="28"/>
+        </w:rPr>
+        <w:t xml:space="preserve"> POD 1</w:t>
+      </w:r>
+    </w:p>
+    <w:p>
+      <w:pPr>
+        <w:rPr>
+          <w:sz w:val="28"/>
+        </w:rPr>
+      </w:pPr>
+      <w:r>
+        <w:rPr>
+          <w:sz w:val="28"/>
+        </w:rPr>
+        <w:t>Switch:</w:t>
+      </w:r>
+      <w:r>
+        <w:rPr>
+          <w:sz w:val="28"/>
+        </w:rPr>
+        <w:tab/>
+        <w:t>External</w:t>
+      </w:r>
+    </w:p>
+    <w:p>
+      <w:pPr>
+        <w:rPr>
+          <w:sz w:val="28"/>
+        </w:rPr>
+      </w:pPr>
+      <w:r>
+        <w:rPr>
+          <w:sz w:val="28"/>
+        </w:rPr>
+        <w:t>Ipv4:</w:t>
+      </w:r>
+      <w:r>
+        <w:rPr>
+          <w:sz w:val="28"/>
+        </w:rPr>
+        <w:tab/>
+      </w:r>
+      <w:r>
+        <w:rPr>
+          <w:sz w:val="28"/>
+        </w:rPr>
+        <w:tab/>
+        <w:t>DHCP</w:t>
+      </w:r>
+    </w:p>
+    <w:p>
+      <w:pPr>
+        <w:pBdr>
+          <w:bottom w:val="single" w:sz="6" w:space="1" w:color="auto"/>
+        </w:pBdr>
+        <w:rPr>
+          <w:sz w:val="28"/>
+        </w:rPr>
+      </w:pPr>
+    </w:p>
+    <w:p>
+      <w:pPr>
+        <w:rPr>
+          <w:b/>
+          <w:bCs/>
+          <w:color w:val="2E74B5" w:themeColor="accent1" w:themeShade="BF"/>
+          <w:sz w:val="28"/>
+        </w:rPr>
+      </w:pPr>
+      <w:r>
+        <w:rPr>
+          <w:b/>
+          <w:bCs/>
+          <w:color w:val="2E74B5" w:themeColor="accent1" w:themeShade="BF"/>
+          <w:sz w:val="28"/>
+        </w:rPr>
+        <w:t>Voting Station: VS-vs0</w:t>
+      </w:r>
+      <w:r>
+        <w:rPr>
+          <w:b/>
+          <w:bCs/>
+          <w:color w:val="2E74B5" w:themeColor="accent1" w:themeShade="BF"/>
+          <w:sz w:val="28"/>
+        </w:rPr>
+        <w:t>2</w:t>
+      </w:r>
+    </w:p>
+    <w:p>
+      <w:pPr>
+        <w:rPr>
+          <w:sz w:val="28"/>
+        </w:rPr>
+      </w:pPr>
+      <w:r>
+        <w:rPr>
+          <w:noProof/>
+          <w:sz w:val="28"/>
+        </w:rPr>
+        <w:drawing>
+          <wp:anchor distT="0" distB="0" distL="114300" distR="114300" simplePos="0" relativeHeight="251672576" behindDoc="0" locked="0" layoutInCell="1" allowOverlap="1" wp14:anchorId="054CA943" wp14:editId="1A519C56">
+            <wp:simplePos x="0" y="0"/>
+            <wp:positionH relativeFrom="margin">
+              <wp:align>right</wp:align>
+            </wp:positionH>
+            <wp:positionV relativeFrom="paragraph">
+              <wp:posOffset>10160</wp:posOffset>
+            </wp:positionV>
+            <wp:extent cx="1645920" cy="1478915"/>
+            <wp:effectExtent l="0" t="0" r="0" b="6985"/>
+            <wp:wrapSquare wrapText="bothSides"/>
+            <wp:docPr id="21" name="Picture 21"/>
+            <wp:cNvGraphicFramePr>
+              <a:graphicFrameLocks xmlns:a="http://schemas.openxmlformats.org/drawingml/2006/main" noChangeAspect="1"/>
+            </wp:cNvGraphicFramePr>
+            <a:graphic xmlns:a="http://schemas.openxmlformats.org/drawingml/2006/main">
+              <a:graphicData uri="http://schemas.openxmlformats.org/drawingml/2006/picture">
+                <pic:pic xmlns:pic="http://schemas.openxmlformats.org/drawingml/2006/picture">
+                  <pic:nvPicPr>
+                    <pic:cNvPr id="0" name="Picture 6"/>
+                    <pic:cNvPicPr>
+                      <a:picLocks noChangeAspect="1" noChangeArrowheads="1"/>
+                    </pic:cNvPicPr>
+                  </pic:nvPicPr>
+                  <pic:blipFill>
+                    <a:blip r:embed="rId17">
+                      <a:extLst>
+                        <a:ext uri="{28A0092B-C50C-407E-A947-70E740481C1C}">
+                          <a14:useLocalDpi xmlns:a14="http://schemas.microsoft.com/office/drawing/2010/main" val="0"/>
+                        </a:ext>
+                      </a:extLst>
+                    </a:blip>
+                    <a:srcRect/>
+                    <a:stretch>
+                      <a:fillRect/>
+                    </a:stretch>
+                  </pic:blipFill>
+                  <pic:spPr bwMode="auto">
+                    <a:xfrm>
+                      <a:off x="0" y="0"/>
+                      <a:ext cx="1645920" cy="1478915"/>
+                    </a:xfrm>
+                    <a:prstGeom prst="rect">
+                      <a:avLst/>
+                    </a:prstGeom>
+                    <a:noFill/>
+                    <a:ln>
+                      <a:noFill/>
+                    </a:ln>
+                  </pic:spPr>
+                </pic:pic>
+              </a:graphicData>
+            </a:graphic>
+          </wp:anchor>
+        </w:drawing>
+      </w:r>
+      <w:r>
+        <w:rPr>
+          <w:sz w:val="28"/>
+        </w:rPr>
+        <w:t>Uses:</w:t>
+      </w:r>
+      <w:r>
+        <w:rPr>
+          <w:sz w:val="28"/>
+        </w:rPr>
+        <w:tab/>
+      </w:r>
+      <w:r>
+        <w:rPr>
+          <w:sz w:val="28"/>
+        </w:rPr>
+        <w:tab/>
+        <w:t>Windows 10</w:t>
+      </w:r>
+    </w:p>
+    <w:p>
+      <w:pPr>
+        <w:rPr>
+          <w:sz w:val="28"/>
+        </w:rPr>
+      </w:pPr>
+      <w:r>
+        <w:rPr>
+          <w:sz w:val="28"/>
+        </w:rPr>
+        <w:t>Roles:</w:t>
+      </w:r>
+      <w:r>
+        <w:rPr>
+          <w:sz w:val="28"/>
+        </w:rPr>
+        <w:tab/>
+      </w:r>
+      <w:r>
+        <w:rPr>
+          <w:sz w:val="28"/>
+        </w:rPr>
+        <w:tab/>
+        <w:t>N/A</w:t>
+      </w:r>
+    </w:p>
+    <w:p>
+      <w:pPr>
+        <w:rPr>
+          <w:sz w:val="28"/>
+        </w:rPr>
+      </w:pPr>
+      <w:r>
+        <w:rPr>
+          <w:sz w:val="28"/>
+        </w:rPr>
+        <w:t>Location</w:t>
+      </w:r>
+      <w:r>
+        <w:rPr>
+          <w:sz w:val="28"/>
+        </w:rPr>
+        <w:tab/>
+        <w:t>326-00</w:t>
+      </w:r>
+      <w:r>
+        <w:rPr>
+          <w:sz w:val="28"/>
+        </w:rPr>
+        <w:t>5</w:t>
+      </w:r>
+    </w:p>
+    <w:p>
+      <w:pPr>
+        <w:rPr>
+          <w:sz w:val="28"/>
+        </w:rPr>
+      </w:pPr>
+      <w:r>
+        <w:rPr>
+          <w:sz w:val="28"/>
+        </w:rPr>
+        <w:t>Switch:</w:t>
+      </w:r>
+      <w:r>
+        <w:rPr>
+          <w:sz w:val="28"/>
+        </w:rPr>
+        <w:tab/>
+        <w:t>External</w:t>
+      </w:r>
+    </w:p>
+    <w:p>
+      <w:pPr>
+        <w:rPr>
+          <w:sz w:val="28"/>
+        </w:rPr>
+      </w:pPr>
+      <w:r>
+        <w:rPr>
+          <w:sz w:val="28"/>
+        </w:rPr>
+        <w:t>Ipv4:</w:t>
+      </w:r>
+      <w:r>
+        <w:rPr>
+          <w:sz w:val="28"/>
+        </w:rPr>
+        <w:tab/>
+      </w:r>
+      <w:r>
+        <w:rPr>
+          <w:sz w:val="28"/>
+        </w:rPr>
+        <w:tab/>
+        <w:t>DHCP</w:t>
+      </w:r>
+    </w:p>
+    <w:p>
+      <w:pPr>
+        <w:pBdr>
+          <w:bottom w:val="single" w:sz="6" w:space="1" w:color="auto"/>
+        </w:pBdr>
         <w:rPr>
           <w:sz w:val="28"/>
         </w:rPr>
@@ -2073,6 +3484,7 @@
     <w:lsdException w:name="HTML Sample" w:semiHidden="1" w:unhideWhenUsed="1"/>
     <w:lsdException w:name="HTML Typewriter" w:semiHidden="1" w:unhideWhenUsed="1"/>
     <w:lsdException w:name="HTML Variable" w:semiHidden="1" w:unhideWhenUsed="1"/>
+    <w:lsdException w:name="Normal Table" w:semiHidden="1" w:unhideWhenUsed="1"/>
     <w:lsdException w:name="annotation subject" w:semiHidden="1" w:unhideWhenUsed="1"/>
     <w:lsdException w:name="No List" w:semiHidden="1" w:unhideWhenUsed="1"/>
     <w:lsdException w:name="Outline List 1" w:semiHidden="1" w:unhideWhenUsed="1"/>
@@ -2115,8 +3527,11 @@
     <w:lsdException w:name="Table Contemporary" w:semiHidden="1" w:unhideWhenUsed="1"/>
     <w:lsdException w:name="Table Elegant" w:semiHidden="1" w:unhideWhenUsed="1"/>
     <w:lsdException w:name="Table Professional" w:semiHidden="1" w:unhideWhenUsed="1"/>
+    <w:lsdException w:name="Table Subtle 1" w:semiHidden="1" w:unhideWhenUsed="1"/>
     <w:lsdException w:name="Table Subtle 2" w:semiHidden="1" w:unhideWhenUsed="1"/>
     <w:lsdException w:name="Table Web 1" w:semiHidden="1" w:unhideWhenUsed="1"/>
+    <w:lsdException w:name="Table Web 2" w:semiHidden="1" w:unhideWhenUsed="1"/>
+    <w:lsdException w:name="Table Web 3" w:semiHidden="1" w:unhideWhenUsed="1"/>
     <w:lsdException w:name="Balloon Text" w:semiHidden="1" w:unhideWhenUsed="1"/>
     <w:lsdException w:name="Table Grid" w:uiPriority="39"/>
     <w:lsdException w:name="Table Theme" w:semiHidden="1" w:unhideWhenUsed="1"/>

</xml_diff>